<commit_message>
Updated dates for semester 2 project plan
</commit_message>
<xml_diff>
--- a/Documentation/Project Plan.docx
+++ b/Documentation/Project Plan.docx
@@ -14,11 +14,21 @@
       <w:pPr>
         <w:pStyle w:val="Title"/>
       </w:pPr>
-      <w:fldSimple w:instr=" TITLE  \* MERGEFORMAT ">
-        <w:r>
-          <w:t>Project Plan</w:t>
-        </w:r>
-      </w:fldSimple>
+      <w:r>
+        <w:fldChar w:fldCharType="begin"/>
+      </w:r>
+      <w:r>
+        <w:instrText xml:space="preserve"> TITLE  \* MERGEFORMAT </w:instrText>
+      </w:r>
+      <w:r>
+        <w:fldChar w:fldCharType="separate"/>
+      </w:r>
+      <w:r>
+        <w:t>Project Plan</w:t>
+      </w:r>
+      <w:r>
+        <w:fldChar w:fldCharType="end"/>
+      </w:r>
     </w:p>
     <w:p/>
     <w:p>
@@ -31,7 +41,15 @@
       <w:bookmarkStart w:id="3" w:name="_Toc456598586"/>
       <w:bookmarkStart w:id="4" w:name="_Toc456600917"/>
       <w:r>
-        <w:t>[Note: Text enclosed in square brackets and displayed in blue italics (style=InfoBlue) is included to provide guidance to the author and should be deleted before publishin</w:t>
+        <w:t>[Note: Text enclosed in square brackets and displayed in blue italics (style=</w:t>
+      </w:r>
+      <w:proofErr w:type="spellStart"/>
+      <w:r>
+        <w:t>InfoBlue</w:t>
+      </w:r>
+      <w:proofErr w:type="spellEnd"/>
+      <w:r>
+        <w:t>) is included to provide guidance to the author and should be deleted before publishin</w:t>
       </w:r>
       <w:r>
         <w:t>g the document.]</w:t>
@@ -1349,87 +1367,7 @@
                 <w:sz w:val="16"/>
                 <w:szCs w:val="16"/>
               </w:rPr>
-              <w:t>Mitigate Highest Priority Risk</w:t>
-            </w:r>
-            <w:r>
-              <w:rPr>
-                <w:sz w:val="16"/>
-                <w:szCs w:val="16"/>
-              </w:rPr>
-              <w:t>(s)</w:t>
-            </w:r>
-            <w:bookmarkStart w:id="9" w:name="_GoBack"/>
-            <w:bookmarkEnd w:id="9"/>
-          </w:p>
-          <w:p>
-            <w:pPr>
-              <w:pStyle w:val="BodyText"/>
-              <w:spacing w:before="60"/>
-              <w:ind w:left="0"/>
-              <w:rPr>
-                <w:sz w:val="16"/>
-                <w:szCs w:val="16"/>
-              </w:rPr>
-            </w:pPr>
-            <w:r>
-              <w:rPr>
-                <w:sz w:val="16"/>
-                <w:szCs w:val="16"/>
-              </w:rPr>
-              <w:t>Implement Highest Priority Architectural Element</w:t>
-            </w:r>
-            <w:r>
-              <w:rPr>
-                <w:sz w:val="16"/>
-                <w:szCs w:val="16"/>
-              </w:rPr>
-              <w:t>(s)</w:t>
-            </w:r>
-            <w:r>
-              <w:rPr>
-                <w:sz w:val="16"/>
-                <w:szCs w:val="16"/>
-              </w:rPr>
-              <w:t xml:space="preserve"> to Support CCRD Use Case</w:t>
-            </w:r>
-          </w:p>
-          <w:p>
-            <w:pPr>
-              <w:pStyle w:val="BodyText"/>
-              <w:spacing w:before="60"/>
-              <w:ind w:left="0"/>
-              <w:rPr>
-                <w:sz w:val="16"/>
-                <w:szCs w:val="16"/>
-              </w:rPr>
-            </w:pPr>
-            <w:r>
-              <w:rPr>
-                <w:sz w:val="16"/>
-                <w:szCs w:val="16"/>
-              </w:rPr>
-              <w:t xml:space="preserve">Complete Development Testing for </w:t>
-            </w:r>
-            <w:r>
-              <w:rPr>
-                <w:sz w:val="16"/>
-                <w:szCs w:val="16"/>
-              </w:rPr>
-              <w:t xml:space="preserve">Highest Priority </w:t>
-            </w:r>
-            <w:r>
-              <w:rPr>
-                <w:sz w:val="16"/>
-                <w:szCs w:val="16"/>
-              </w:rPr>
-              <w:t>Architectural Element</w:t>
-            </w:r>
-            <w:r>
-              <w:rPr>
-                <w:sz w:val="16"/>
-                <w:szCs w:val="16"/>
-              </w:rPr>
-              <w:t>(s)</w:t>
+              <w:t>Reduced work period, realization of LCOM.</w:t>
             </w:r>
           </w:p>
         </w:tc>
@@ -1578,7 +1516,14 @@
                 <w:sz w:val="16"/>
                 <w:szCs w:val="16"/>
               </w:rPr>
-              <w:t>Mitigate 2</w:t>
+              <w:t>Mitigate</w:t>
+            </w:r>
+            <w:r>
+              <w:rPr>
+                <w:sz w:val="16"/>
+                <w:szCs w:val="16"/>
+              </w:rPr>
+              <w:t xml:space="preserve"> 1</w:t>
             </w:r>
             <w:r>
               <w:rPr>
@@ -1586,6 +1531,28 @@
                 <w:szCs w:val="16"/>
                 <w:vertAlign w:val="superscript"/>
               </w:rPr>
+              <w:t>st</w:t>
+            </w:r>
+            <w:r>
+              <w:rPr>
+                <w:sz w:val="16"/>
+                <w:szCs w:val="16"/>
+              </w:rPr>
+              <w:t xml:space="preserve"> and </w:t>
+            </w:r>
+            <w:r>
+              <w:rPr>
+                <w:sz w:val="16"/>
+                <w:szCs w:val="16"/>
+              </w:rPr>
+              <w:t xml:space="preserve"> 2</w:t>
+            </w:r>
+            <w:r>
+              <w:rPr>
+                <w:sz w:val="16"/>
+                <w:szCs w:val="16"/>
+                <w:vertAlign w:val="superscript"/>
+              </w:rPr>
               <w:t>nd</w:t>
             </w:r>
             <w:r>
@@ -1618,7 +1585,14 @@
                 <w:sz w:val="16"/>
                 <w:szCs w:val="16"/>
               </w:rPr>
-              <w:t>Implement 2</w:t>
+              <w:t xml:space="preserve">Implement </w:t>
+            </w:r>
+            <w:r>
+              <w:rPr>
+                <w:sz w:val="16"/>
+                <w:szCs w:val="16"/>
+              </w:rPr>
+              <w:t>1</w:t>
             </w:r>
             <w:r>
               <w:rPr>
@@ -1626,6 +1600,35 @@
                 <w:szCs w:val="16"/>
                 <w:vertAlign w:val="superscript"/>
               </w:rPr>
+              <w:t>st</w:t>
+            </w:r>
+            <w:r>
+              <w:rPr>
+                <w:sz w:val="16"/>
+                <w:szCs w:val="16"/>
+              </w:rPr>
+              <w:t xml:space="preserve"> and</w:t>
+            </w:r>
+            <w:r>
+              <w:rPr>
+                <w:sz w:val="16"/>
+                <w:szCs w:val="16"/>
+              </w:rPr>
+              <w:t xml:space="preserve"> </w:t>
+            </w:r>
+            <w:r>
+              <w:rPr>
+                <w:sz w:val="16"/>
+                <w:szCs w:val="16"/>
+              </w:rPr>
+              <w:t xml:space="preserve"> 2</w:t>
+            </w:r>
+            <w:r>
+              <w:rPr>
+                <w:sz w:val="16"/>
+                <w:szCs w:val="16"/>
+                <w:vertAlign w:val="superscript"/>
+              </w:rPr>
               <w:t>nd</w:t>
             </w:r>
             <w:r>
@@ -1633,6 +1636,13 @@
                 <w:sz w:val="16"/>
                 <w:szCs w:val="16"/>
               </w:rPr>
+              <w:t xml:space="preserve"> </w:t>
+            </w:r>
+            <w:r>
+              <w:rPr>
+                <w:sz w:val="16"/>
+                <w:szCs w:val="16"/>
+              </w:rPr>
               <w:t xml:space="preserve"> Highest Priority Architectural Element</w:t>
             </w:r>
             <w:r>
@@ -1679,7 +1689,43 @@
                 <w:sz w:val="16"/>
                 <w:szCs w:val="16"/>
               </w:rPr>
-              <w:t>Testing for 2</w:t>
+              <w:t>Testing for</w:t>
+            </w:r>
+            <w:r>
+              <w:rPr>
+                <w:sz w:val="16"/>
+                <w:szCs w:val="16"/>
+              </w:rPr>
+              <w:t xml:space="preserve"> </w:t>
+            </w:r>
+            <w:r>
+              <w:rPr>
+                <w:sz w:val="16"/>
+                <w:szCs w:val="16"/>
+              </w:rPr>
+              <w:t>1</w:t>
+            </w:r>
+            <w:r>
+              <w:rPr>
+                <w:sz w:val="16"/>
+                <w:szCs w:val="16"/>
+                <w:vertAlign w:val="superscript"/>
+              </w:rPr>
+              <w:t>st</w:t>
+            </w:r>
+            <w:r>
+              <w:rPr>
+                <w:sz w:val="16"/>
+                <w:szCs w:val="16"/>
+              </w:rPr>
+              <w:t xml:space="preserve"> and  </w:t>
+            </w:r>
+            <w:r>
+              <w:rPr>
+                <w:sz w:val="16"/>
+                <w:szCs w:val="16"/>
+              </w:rPr>
+              <w:t>2</w:t>
             </w:r>
             <w:r>
               <w:rPr>
@@ -2361,7 +2407,7 @@
                 <w:sz w:val="16"/>
                 <w:szCs w:val="16"/>
               </w:rPr>
-              <w:t>10</w:t>
+              <w:t>15</w:t>
             </w:r>
             <w:r>
               <w:rPr>
@@ -2382,7 +2428,7 @@
                 <w:sz w:val="16"/>
                 <w:szCs w:val="16"/>
               </w:rPr>
-              <w:t>3</w:t>
+              <w:t>9</w:t>
             </w:r>
             <w:r>
               <w:rPr>
@@ -2584,7 +2630,7 @@
                 <w:sz w:val="16"/>
                 <w:szCs w:val="16"/>
               </w:rPr>
-              <w:t>4</w:t>
+              <w:t>9</w:t>
             </w:r>
             <w:r>
               <w:rPr>
@@ -2605,7 +2651,7 @@
                 <w:sz w:val="16"/>
                 <w:szCs w:val="16"/>
               </w:rPr>
-              <w:t>6</w:t>
+              <w:t>12</w:t>
             </w:r>
             <w:r>
               <w:rPr>
@@ -2800,28 +2846,35 @@
                 <w:sz w:val="16"/>
                 <w:szCs w:val="16"/>
               </w:rPr>
-              <w:t>7</w:t>
-            </w:r>
-            <w:r>
-              <w:rPr>
-                <w:sz w:val="16"/>
-                <w:szCs w:val="16"/>
-              </w:rPr>
-              <w:t xml:space="preserve">/0 </w:t>
-            </w:r>
-            <w:r>
-              <w:rPr>
-                <w:sz w:val="16"/>
-                <w:szCs w:val="16"/>
-              </w:rPr>
-              <w:t>– 2</w:t>
-            </w:r>
-            <w:r>
-              <w:rPr>
-                <w:sz w:val="16"/>
-                <w:szCs w:val="16"/>
-              </w:rPr>
-              <w:t>0</w:t>
+              <w:t>12</w:t>
+            </w:r>
+            <w:r>
+              <w:rPr>
+                <w:sz w:val="16"/>
+                <w:szCs w:val="16"/>
+              </w:rPr>
+              <w:t>/0</w:t>
+            </w:r>
+            <w:r>
+              <w:rPr>
+                <w:sz w:val="16"/>
+                <w:szCs w:val="16"/>
+              </w:rPr>
+              <w:t>8</w:t>
+            </w:r>
+            <w:r>
+              <w:rPr>
+                <w:sz w:val="16"/>
+                <w:szCs w:val="16"/>
+              </w:rPr>
+              <w:t xml:space="preserve"> </w:t>
+            </w:r>
+            <w:r>
+              <w:rPr>
+                <w:sz w:val="16"/>
+                <w:szCs w:val="16"/>
+              </w:rPr>
+              <w:t>– 26</w:t>
             </w:r>
             <w:r>
               <w:rPr>
@@ -3023,7 +3076,7 @@
                 <w:sz w:val="16"/>
                 <w:szCs w:val="16"/>
               </w:rPr>
-              <w:t>1</w:t>
+              <w:t>6</w:t>
             </w:r>
             <w:r>
               <w:rPr>
@@ -3037,7 +3090,7 @@
                 <w:sz w:val="16"/>
                 <w:szCs w:val="16"/>
               </w:rPr>
-              <w:t>– 3</w:t>
+              <w:t>– 9</w:t>
             </w:r>
             <w:r>
               <w:rPr>
@@ -3217,21 +3270,7 @@
                 <w:sz w:val="16"/>
                 <w:szCs w:val="16"/>
               </w:rPr>
-              <w:t>4</w:t>
-            </w:r>
-            <w:r>
-              <w:rPr>
-                <w:sz w:val="16"/>
-                <w:szCs w:val="16"/>
-              </w:rPr>
-              <w:t>/09 – 1</w:t>
-            </w:r>
-            <w:r>
-              <w:rPr>
-                <w:sz w:val="16"/>
-                <w:szCs w:val="16"/>
-              </w:rPr>
-              <w:t>7</w:t>
+              <w:t>9/09 – 23</w:t>
             </w:r>
             <w:r>
               <w:rPr>
@@ -3396,14 +3435,7 @@
                 <w:sz w:val="16"/>
                 <w:szCs w:val="16"/>
               </w:rPr>
-              <w:t>1</w:t>
-            </w:r>
-            <w:r>
-              <w:rPr>
-                <w:sz w:val="16"/>
-                <w:szCs w:val="16"/>
-              </w:rPr>
-              <w:t>8</w:t>
+              <w:t>23</w:t>
             </w:r>
             <w:r>
               <w:rPr>
@@ -3417,7 +3449,7 @@
                 <w:sz w:val="16"/>
                 <w:szCs w:val="16"/>
               </w:rPr>
-              <w:t>1</w:t>
+              <w:t>6</w:t>
             </w:r>
             <w:r>
               <w:rPr>
@@ -3564,7 +3596,21 @@
                 <w:sz w:val="16"/>
                 <w:szCs w:val="16"/>
               </w:rPr>
-              <w:t>2/10 – 13</w:t>
+              <w:t>6</w:t>
+            </w:r>
+            <w:r>
+              <w:rPr>
+                <w:sz w:val="16"/>
+                <w:szCs w:val="16"/>
+              </w:rPr>
+              <w:t xml:space="preserve">/10 – </w:t>
+            </w:r>
+            <w:r>
+              <w:rPr>
+                <w:sz w:val="16"/>
+                <w:szCs w:val="16"/>
+              </w:rPr>
+              <w:t>20</w:t>
             </w:r>
             <w:r>
               <w:rPr>
@@ -3647,6 +3693,8 @@
         <w:pStyle w:val="InfoBlue"/>
         <w:jc w:val="both"/>
       </w:pPr>
+      <w:bookmarkStart w:id="9" w:name="_GoBack"/>
+      <w:bookmarkEnd w:id="9"/>
     </w:p>
     <w:sectPr>
       <w:headerReference w:type="default" r:id="rId10"/>
@@ -3931,11 +3979,21 @@
           <w:tcW w:w="6379" w:type="dxa"/>
         </w:tcPr>
         <w:p>
-          <w:fldSimple w:instr=" TITLE  \* MERGEFORMAT ">
-            <w:r>
-              <w:t>Project Plan</w:t>
-            </w:r>
-          </w:fldSimple>
+          <w:r>
+            <w:fldChar w:fldCharType="begin"/>
+          </w:r>
+          <w:r>
+            <w:instrText xml:space="preserve"> TITLE  \* MERGEFORMAT </w:instrText>
+          </w:r>
+          <w:r>
+            <w:fldChar w:fldCharType="separate"/>
+          </w:r>
+          <w:r>
+            <w:t>Project Plan</w:t>
+          </w:r>
+          <w:r>
+            <w:fldChar w:fldCharType="end"/>
+          </w:r>
         </w:p>
       </w:tc>
       <w:tc>
@@ -3948,9 +4006,9 @@
           </w:r>
           <w:smartTag w:uri="urn:schemas-microsoft-com:office:smarttags" w:element="date">
             <w:smartTagPr>
+              <w:attr w:name="Year" w:val="2006"/>
+              <w:attr w:name="Day" w:val="1"/>
               <w:attr w:name="Month" w:val="10"/>
-              <w:attr w:name="Day" w:val="1"/>
-              <w:attr w:name="Year" w:val="2006"/>
             </w:smartTagPr>
             <w:r>
               <w:t>10/01/2006</w:t>
@@ -7121,7 +7179,7 @@
   <a:extraClrSchemeLst/>
   <a:extLst>
     <a:ext uri="{05A4C25C-085E-4340-85A3-A5531E510DB2}">
-      <thm15:themeFamily xmlns="" xmlns:thm15="http://schemas.microsoft.com/office/thememl/2012/main" name="Office Theme" id="{62F939B6-93AF-4DB8-9C6B-D6C7DFDC589F}" vid="{4A3C46E8-61CC-4603-A589-7422A47A8E4A}"/>
+      <thm15:themeFamily xmlns:thm15="http://schemas.microsoft.com/office/thememl/2012/main" xmlns="" name="Office Theme" id="{62F939B6-93AF-4DB8-9C6B-D6C7DFDC589F}" vid="{4A3C46E8-61CC-4603-A589-7422A47A8E4A}"/>
     </a:ext>
   </a:extLst>
 </a:theme>

</xml_diff>

<commit_message>
Added additional documents for LCAM resub
</commit_message>
<xml_diff>
--- a/Documentation/Project Plan.docx
+++ b/Documentation/Project Plan.docx
@@ -14,21 +14,11 @@
       <w:pPr>
         <w:pStyle w:val="Title"/>
       </w:pPr>
-      <w:r>
-        <w:fldChar w:fldCharType="begin"/>
-      </w:r>
-      <w:r>
-        <w:instrText xml:space="preserve"> TITLE  \* MERGEFORMAT </w:instrText>
-      </w:r>
-      <w:r>
-        <w:fldChar w:fldCharType="separate"/>
-      </w:r>
-      <w:r>
-        <w:t>Project Plan</w:t>
-      </w:r>
-      <w:r>
-        <w:fldChar w:fldCharType="end"/>
-      </w:r>
+      <w:fldSimple w:instr=" TITLE  \* MERGEFORMAT ">
+        <w:r>
+          <w:t>Project Plan</w:t>
+        </w:r>
+      </w:fldSimple>
     </w:p>
     <w:p>
       <w:pPr>
@@ -1132,17 +1122,6 @@
               <w:t>Design work for Allocate resource.</w:t>
             </w:r>
           </w:p>
-          <w:p>
-            <w:pPr>
-              <w:pStyle w:val="BodyText"/>
-              <w:spacing w:before="60"/>
-              <w:ind w:left="0"/>
-              <w:rPr>
-                <w:sz w:val="16"/>
-                <w:szCs w:val="16"/>
-              </w:rPr>
-            </w:pPr>
-          </w:p>
         </w:tc>
       </w:tr>
       <w:tr>
@@ -1680,27 +1659,27 @@
                 <w:sz w:val="16"/>
                 <w:szCs w:val="16"/>
               </w:rPr>
+              <w:t>Complete end-to-end UAT of  CCRD use Case</w:t>
+            </w:r>
+          </w:p>
+          <w:p>
+            <w:pPr>
+              <w:pStyle w:val="BodyText"/>
+              <w:spacing w:before="60"/>
+              <w:ind w:left="0"/>
+              <w:rPr>
+                <w:color w:val="C00000"/>
+                <w:sz w:val="16"/>
+                <w:szCs w:val="16"/>
+              </w:rPr>
+            </w:pPr>
+            <w:r>
+              <w:rPr>
+                <w:color w:val="C00000"/>
+                <w:sz w:val="16"/>
+                <w:szCs w:val="16"/>
+              </w:rPr>
               <w:lastRenderedPageBreak/>
-              <w:t>Complete end-to-end UAT of  CCRD use Case</w:t>
-            </w:r>
-          </w:p>
-          <w:p>
-            <w:pPr>
-              <w:pStyle w:val="BodyText"/>
-              <w:spacing w:before="60"/>
-              <w:ind w:left="0"/>
-              <w:rPr>
-                <w:color w:val="C00000"/>
-                <w:sz w:val="16"/>
-                <w:szCs w:val="16"/>
-              </w:rPr>
-            </w:pPr>
-            <w:r>
-              <w:rPr>
-                <w:color w:val="C00000"/>
-                <w:sz w:val="16"/>
-                <w:szCs w:val="16"/>
-              </w:rPr>
               <w:t>Deliver Life Cycle Architecture Milestone (LCAM)</w:t>
             </w:r>
           </w:p>
@@ -1955,24 +1934,6 @@
                 <w:sz w:val="16"/>
                 <w:szCs w:val="16"/>
               </w:rPr>
-              <w:t>Complete Authentication with system use case</w:t>
-            </w:r>
-          </w:p>
-          <w:p>
-            <w:pPr>
-              <w:pStyle w:val="BodyText"/>
-              <w:spacing w:before="60"/>
-              <w:ind w:left="0"/>
-              <w:rPr>
-                <w:sz w:val="16"/>
-                <w:szCs w:val="16"/>
-              </w:rPr>
-            </w:pPr>
-            <w:r>
-              <w:rPr>
-                <w:sz w:val="16"/>
-                <w:szCs w:val="16"/>
-              </w:rPr>
               <w:t>Complete Update project use case</w:t>
             </w:r>
           </w:p>
@@ -2028,6 +1989,24 @@
                 <w:szCs w:val="16"/>
               </w:rPr>
               <w:t>Design work for Add and remove system users</w:t>
+            </w:r>
+          </w:p>
+          <w:p>
+            <w:pPr>
+              <w:pStyle w:val="BodyText"/>
+              <w:spacing w:before="60"/>
+              <w:ind w:left="0"/>
+              <w:rPr>
+                <w:sz w:val="16"/>
+                <w:szCs w:val="16"/>
+              </w:rPr>
+            </w:pPr>
+            <w:r>
+              <w:rPr>
+                <w:sz w:val="16"/>
+                <w:szCs w:val="16"/>
+              </w:rPr>
+              <w:t>Design work for Update system users</w:t>
             </w:r>
           </w:p>
           <w:p>
@@ -2492,6 +2471,24 @@
                 <w:szCs w:val="16"/>
               </w:rPr>
               <w:t>Implement notify of resource double booking</w:t>
+            </w:r>
+          </w:p>
+          <w:p>
+            <w:pPr>
+              <w:pStyle w:val="BodyText"/>
+              <w:spacing w:before="60"/>
+              <w:ind w:left="0"/>
+              <w:rPr>
+                <w:sz w:val="16"/>
+                <w:szCs w:val="16"/>
+              </w:rPr>
+            </w:pPr>
+            <w:r>
+              <w:rPr>
+                <w:sz w:val="16"/>
+                <w:szCs w:val="16"/>
+              </w:rPr>
+              <w:t>Implement update system users</w:t>
             </w:r>
           </w:p>
           <w:p>
@@ -3428,7 +3425,7 @@
               <w:rStyle w:val="PageNumber"/>
               <w:noProof/>
             </w:rPr>
-            <w:t>2</w:t>
+            <w:t>5</w:t>
           </w:r>
           <w:r>
             <w:rPr>
@@ -3465,7 +3462,7 @@
               <w:rStyle w:val="PageNumber"/>
               <w:noProof/>
             </w:rPr>
-            <w:t>4</w:t>
+            <w:t>5</w:t>
           </w:r>
           <w:r>
             <w:rPr>
@@ -3559,21 +3556,11 @@
           <w:tcW w:w="6379" w:type="dxa"/>
         </w:tcPr>
         <w:p>
-          <w:r>
-            <w:fldChar w:fldCharType="begin"/>
-          </w:r>
-          <w:r>
-            <w:instrText xml:space="preserve"> TITLE  \* MERGEFORMAT </w:instrText>
-          </w:r>
-          <w:r>
-            <w:fldChar w:fldCharType="separate"/>
-          </w:r>
-          <w:r>
-            <w:t>Project Plan</w:t>
-          </w:r>
-          <w:r>
-            <w:fldChar w:fldCharType="end"/>
-          </w:r>
+          <w:fldSimple w:instr=" TITLE  \* MERGEFORMAT ">
+            <w:r>
+              <w:t>Project Plan</w:t>
+            </w:r>
+          </w:fldSimple>
         </w:p>
       </w:tc>
       <w:tc>
@@ -3584,16 +3571,9 @@
           <w:r>
             <w:t xml:space="preserve">  Date: </w:t>
           </w:r>
-          <w:smartTag w:uri="urn:schemas-microsoft-com:office:smarttags" w:element="date">
-            <w:smartTagPr>
-              <w:attr w:name="Year" w:val="2006"/>
-              <w:attr w:name="Day" w:val="1"/>
-              <w:attr w:name="Month" w:val="10"/>
-            </w:smartTagPr>
-            <w:r>
-              <w:t>10/01/2006</w:t>
-            </w:r>
-          </w:smartTag>
+          <w:r>
+            <w:t>19/07/2019</w:t>
+          </w:r>
         </w:p>
       </w:tc>
     </w:tr>
@@ -6759,7 +6739,7 @@
   <a:extraClrSchemeLst/>
   <a:extLst>
     <a:ext uri="{05A4C25C-085E-4340-85A3-A5531E510DB2}">
-      <thm15:themeFamily xmlns:thm15="http://schemas.microsoft.com/office/thememl/2012/main" xmlns="" name="Office Theme" id="{62F939B6-93AF-4DB8-9C6B-D6C7DFDC589F}" vid="{4A3C46E8-61CC-4603-A589-7422A47A8E4A}"/>
+      <thm15:themeFamily xmlns="" xmlns:thm15="http://schemas.microsoft.com/office/thememl/2012/main" name="Office Theme" id="{62F939B6-93AF-4DB8-9C6B-D6C7DFDC589F}" vid="{4A3C46E8-61CC-4603-A589-7422A47A8E4A}"/>
     </a:ext>
   </a:extLst>
 </a:theme>

</xml_diff>